<commit_message>
Capstone project - problem description
</commit_message>
<xml_diff>
--- a/Capstone Project - The Battle of Neighborhoods_Week 1(1).docx
+++ b/Capstone Project - The Battle of Neighborhoods_Week 1(1).docx
@@ -138,8 +138,6 @@
         </w:rPr>
         <w:t xml:space="preserve"> Restaurant in New York</w:t>
       </w:r>
-      <w:bookmarkStart w:id="1" w:name="_GoBack"/>
-      <w:bookmarkEnd w:id="1"/>
     </w:p>
     <w:p>
       <w:pPr>
@@ -181,8 +179,8 @@
           <w:sz w:val="41"/>
         </w:rPr>
       </w:pPr>
-      <w:bookmarkStart w:id="2" w:name="page2"/>
-      <w:bookmarkEnd w:id="2"/>
+      <w:bookmarkStart w:id="1" w:name="page2"/>
+      <w:bookmarkEnd w:id="1"/>
       <w:r>
         <w:rPr>
           <w:rFonts w:ascii="Times New Roman" w:hAnsi="Times New Roman" w:cs="Times New Roman"/>
@@ -230,21 +228,23 @@
           <w:rFonts w:ascii="Times New Roman" w:hAnsi="Times New Roman" w:cs="Times New Roman"/>
           <w:sz w:val="29"/>
         </w:rPr>
-        <w:t xml:space="preserve">of New York City </w:t>
-      </w:r>
-      <w:r>
-        <w:rPr>
-          <w:rFonts w:ascii="Times New Roman" w:hAnsi="Times New Roman" w:cs="Times New Roman"/>
-          <w:sz w:val="29"/>
-        </w:rPr>
-        <w:t>show that it</w:t>
-      </w:r>
-      <w:r>
-        <w:rPr>
-          <w:rFonts w:ascii="Times New Roman" w:hAnsi="Times New Roman" w:cs="Times New Roman"/>
-          <w:sz w:val="29"/>
-        </w:rPr>
-        <w:t xml:space="preserve"> is a large and ethnically diverse metropolis. It is the largest city in the United States with a long history of internationa</w:t>
+        <w:t>of</w:t>
+      </w:r>
+      <w:bookmarkStart w:id="2" w:name="_GoBack"/>
+      <w:bookmarkEnd w:id="2"/>
+      <w:r>
+        <w:rPr>
+          <w:rFonts w:ascii="Times New Roman" w:hAnsi="Times New Roman" w:cs="Times New Roman"/>
+          <w:sz w:val="29"/>
+        </w:rPr>
+        <w:t xml:space="preserve"> New York City </w:t>
+      </w:r>
+      <w:r>
+        <w:rPr>
+          <w:rFonts w:ascii="Times New Roman" w:hAnsi="Times New Roman" w:cs="Times New Roman"/>
+          <w:sz w:val="29"/>
+        </w:rPr>
+        <w:t>show that it is a large and ethnically diverse metropolis. It is the largest city in the United States with a long history of internationa</w:t>
       </w:r>
       <w:r>
         <w:rPr>
@@ -272,56 +272,21 @@
           <w:rFonts w:ascii="Times New Roman" w:hAnsi="Times New Roman" w:cs="Times New Roman"/>
           <w:sz w:val="29"/>
         </w:rPr>
-        <w:t xml:space="preserve">, accounting for over 40% of the population of New York </w:t>
-      </w:r>
-      <w:r>
-        <w:rPr>
-          <w:rFonts w:ascii="Times New Roman" w:hAnsi="Times New Roman" w:cs="Times New Roman"/>
-          <w:sz w:val="29"/>
-        </w:rPr>
-        <w:t xml:space="preserve">State and a slightly lower percentage of the New York metropolitan area, home to approximately 23.6 million. Over the last decade, </w:t>
-      </w:r>
-      <w:r>
-        <w:rPr>
-          <w:rFonts w:ascii="Times New Roman" w:hAnsi="Times New Roman" w:cs="Times New Roman"/>
-          <w:sz w:val="29"/>
-        </w:rPr>
-        <w:t>New York City had</w:t>
-      </w:r>
-      <w:r>
-        <w:rPr>
-          <w:rFonts w:ascii="Times New Roman" w:hAnsi="Times New Roman" w:cs="Times New Roman"/>
-          <w:sz w:val="29"/>
-        </w:rPr>
-        <w:t xml:space="preserve"> been described as the cultural, financial, and media capital of the world, signifi</w:t>
-      </w:r>
-      <w:r>
-        <w:rPr>
-          <w:rFonts w:ascii="Times New Roman" w:hAnsi="Times New Roman" w:cs="Times New Roman"/>
-          <w:sz w:val="29"/>
-        </w:rPr>
-        <w:t xml:space="preserve">cantly influencing commerce, </w:t>
-      </w:r>
-      <w:r>
-        <w:rPr>
-          <w:rFonts w:ascii="Times New Roman" w:hAnsi="Times New Roman" w:cs="Times New Roman"/>
-          <w:sz w:val="29"/>
-        </w:rPr>
-        <w:t>entertainment, research, technology, education, politics, tourism, art, fashion, and sports</w:t>
-      </w:r>
-      <w:r>
-        <w:rPr>
-          <w:rFonts w:ascii="Times New Roman" w:hAnsi="Times New Roman" w:cs="Times New Roman"/>
-          <w:sz w:val="29"/>
-        </w:rPr>
-        <w:t xml:space="preserve"> The New York region continues to be by far the leading metropolitan gateway</w:t>
-      </w:r>
-      <w:r>
-        <w:rPr>
-          <w:rFonts w:ascii="Times New Roman" w:hAnsi="Times New Roman" w:cs="Times New Roman"/>
-          <w:sz w:val="29"/>
-        </w:rPr>
-        <w:t xml:space="preserve"> for legal immigrants admitted into the United States.</w:t>
+        <w:t xml:space="preserve">, accounting for over 40% of the population of New York State and a slightly lower percentage of the New York metropolitan area, home to approximately 23.6 million. Over the last decade, </w:t>
+      </w:r>
+      <w:r>
+        <w:rPr>
+          <w:rFonts w:ascii="Times New Roman" w:hAnsi="Times New Roman" w:cs="Times New Roman"/>
+          <w:sz w:val="29"/>
+        </w:rPr>
+        <w:t>New York City had been described as the cultural, financial, and media capital of the world, significantly influencing commerce, entertainment, research, technology, education, politics, tourism, art, fashion, and sports</w:t>
+      </w:r>
+      <w:r>
+        <w:rPr>
+          <w:rFonts w:ascii="Times New Roman" w:hAnsi="Times New Roman" w:cs="Times New Roman"/>
+          <w:sz w:val="29"/>
+        </w:rPr>
+        <w:t xml:space="preserve"> The New York region continues to be by far the leading metropolitan gateway for legal immigrants admitted into the United States.</w:t>
       </w:r>
     </w:p>
     <w:p>
@@ -390,14 +355,7 @@
           <w:rFonts w:ascii="Times New Roman" w:hAnsi="Times New Roman" w:cs="Times New Roman"/>
           <w:sz w:val="29"/>
         </w:rPr>
-        <w:t xml:space="preserve"> prof</w:t>
-      </w:r>
-      <w:r>
-        <w:rPr>
-          <w:rFonts w:ascii="Times New Roman" w:hAnsi="Times New Roman" w:cs="Times New Roman"/>
-          <w:sz w:val="29"/>
-        </w:rPr>
-        <w:t>it</w:t>
+        <w:t xml:space="preserve"> profit</w:t>
       </w:r>
       <w:r>
         <w:rPr>
@@ -439,14 +397,7 @@
           <w:rFonts w:ascii="Times New Roman" w:hAnsi="Times New Roman" w:cs="Times New Roman"/>
           <w:sz w:val="29"/>
         </w:rPr>
-        <w:t xml:space="preserve"> our pro</w:t>
-      </w:r>
-      <w:r>
-        <w:rPr>
-          <w:rFonts w:ascii="Times New Roman" w:hAnsi="Times New Roman" w:cs="Times New Roman"/>
-          <w:sz w:val="29"/>
-        </w:rPr>
-        <w:t xml:space="preserve">ject will attempt to answer the questions </w:t>
+        <w:t xml:space="preserve"> our project will attempt to answer the questions </w:t>
       </w:r>
       <w:r>
         <w:rPr>
@@ -541,63 +492,49 @@
           <w:rFonts w:ascii="Times New Roman" w:hAnsi="Times New Roman" w:cs="Times New Roman"/>
           <w:sz w:val="28"/>
         </w:rPr>
-        <w:t xml:space="preserve"> of this Capstone p</w:t>
+        <w:t xml:space="preserve"> of this Capstone project is to </w:t>
       </w:r>
       <w:r>
         <w:rPr>
           <w:rFonts w:ascii="Times New Roman" w:hAnsi="Times New Roman" w:cs="Times New Roman"/>
           <w:sz w:val="28"/>
         </w:rPr>
-        <w:t xml:space="preserve">roject is to </w:t>
+        <w:t xml:space="preserve">explore, </w:t>
       </w:r>
       <w:r>
         <w:rPr>
           <w:rFonts w:ascii="Times New Roman" w:hAnsi="Times New Roman" w:cs="Times New Roman"/>
           <w:sz w:val="28"/>
         </w:rPr>
-        <w:t xml:space="preserve">explore, </w:t>
+        <w:t>analyze and select the best locations in the city of</w:t>
       </w:r>
       <w:r>
         <w:rPr>
           <w:rFonts w:ascii="Times New Roman" w:hAnsi="Times New Roman" w:cs="Times New Roman"/>
           <w:sz w:val="28"/>
         </w:rPr>
-        <w:t>analyze and select the best locations in the city of</w:t>
+        <w:t xml:space="preserve"> New York to open a new African</w:t>
       </w:r>
       <w:r>
         <w:rPr>
           <w:rFonts w:ascii="Times New Roman" w:hAnsi="Times New Roman" w:cs="Times New Roman"/>
           <w:sz w:val="28"/>
         </w:rPr>
-        <w:t xml:space="preserve"> New York to open a new African</w:t>
+        <w:t xml:space="preserve"> restaurant. Using Data Science met</w:t>
       </w:r>
       <w:r>
         <w:rPr>
           <w:rFonts w:ascii="Times New Roman" w:hAnsi="Times New Roman" w:cs="Times New Roman"/>
           <w:sz w:val="28"/>
         </w:rPr>
-        <w:t xml:space="preserve"> restaurant. Using Data Science met</w:t>
+        <w:t>hodology and tools</w:t>
       </w:r>
       <w:r>
         <w:rPr>
           <w:rFonts w:ascii="Times New Roman" w:hAnsi="Times New Roman" w:cs="Times New Roman"/>
           <w:sz w:val="28"/>
         </w:rPr>
-        <w:t>hodology and tools</w:t>
-      </w:r>
-      <w:r>
-        <w:rPr>
-          <w:rFonts w:ascii="Times New Roman" w:hAnsi="Times New Roman" w:cs="Times New Roman"/>
-          <w:sz w:val="28"/>
-        </w:rPr>
-        <w:t>, this project aims to provide solutions to answer the busin</w:t>
-      </w:r>
-      <w:r>
-        <w:rPr>
-          <w:rFonts w:ascii="Times New Roman" w:hAnsi="Times New Roman" w:cs="Times New Roman"/>
-          <w:sz w:val="28"/>
-        </w:rPr>
-        <w:t>ess question: Where in the city of New York, sho</w:t>
+        <w:t>, this project aims to provide solutions to answer the business question: Where in the city of New York, sho</w:t>
       </w:r>
       <w:r>
         <w:rPr>
@@ -760,55 +697,55 @@
     <w:nsid w:val="00000001"/>
     <w:multiLevelType w:val="hybridMultilevel"/>
     <w:tmpl w:val="327B23C6"/>
-    <w:lvl w:ilvl="0">
+    <w:lvl w:ilvl="0" w:tplc="D64477CE">
       <w:start w:val="1"/>
       <w:numFmt w:val="bullet"/>
       <w:lvlText w:val=" "/>
       <w:lvlJc w:val="left"/>
     </w:lvl>
-    <w:lvl w:ilvl="1">
+    <w:lvl w:ilvl="1" w:tplc="85EE7878">
       <w:start w:val="1"/>
       <w:numFmt w:val="bullet"/>
       <w:lvlText w:val=""/>
       <w:lvlJc w:val="left"/>
     </w:lvl>
-    <w:lvl w:ilvl="2">
+    <w:lvl w:ilvl="2" w:tplc="FCA29F30">
       <w:start w:val="1"/>
       <w:numFmt w:val="bullet"/>
       <w:lvlText w:val=""/>
       <w:lvlJc w:val="left"/>
     </w:lvl>
-    <w:lvl w:ilvl="3">
+    <w:lvl w:ilvl="3" w:tplc="9D207F58">
       <w:start w:val="1"/>
       <w:numFmt w:val="bullet"/>
       <w:lvlText w:val=""/>
       <w:lvlJc w:val="left"/>
     </w:lvl>
-    <w:lvl w:ilvl="4">
+    <w:lvl w:ilvl="4" w:tplc="EE0854BA">
       <w:start w:val="1"/>
       <w:numFmt w:val="bullet"/>
       <w:lvlText w:val=""/>
       <w:lvlJc w:val="left"/>
     </w:lvl>
-    <w:lvl w:ilvl="5">
+    <w:lvl w:ilvl="5" w:tplc="F3FA4CD4">
       <w:start w:val="1"/>
       <w:numFmt w:val="bullet"/>
       <w:lvlText w:val=""/>
       <w:lvlJc w:val="left"/>
     </w:lvl>
-    <w:lvl w:ilvl="6">
+    <w:lvl w:ilvl="6" w:tplc="D704354C">
       <w:start w:val="1"/>
       <w:numFmt w:val="bullet"/>
       <w:lvlText w:val=""/>
       <w:lvlJc w:val="left"/>
     </w:lvl>
-    <w:lvl w:ilvl="7">
+    <w:lvl w:ilvl="7" w:tplc="0248CD84">
       <w:start w:val="1"/>
       <w:numFmt w:val="bullet"/>
       <w:lvlText w:val=""/>
       <w:lvlJc w:val="left"/>
     </w:lvl>
-    <w:lvl w:ilvl="8">
+    <w:lvl w:ilvl="8" w:tplc="C4CAF558">
       <w:start w:val="1"/>
       <w:numFmt w:val="bullet"/>
       <w:lvlText w:val=""/>
@@ -1799,13 +1736,13 @@
     <w:uiPriority w:val="99"/>
     <w:semiHidden/>
     <w:unhideWhenUsed/>
-    <w:qFormat/>
     <w:tblPr>
+      <w:tblInd w:w="0" w:type="dxa"/>
       <w:tblCellMar>
         <w:top w:w="0" w:type="dxa"/>
-        <w:left w:w="0" w:type="dxa"/>
+        <w:left w:w="108" w:type="dxa"/>
         <w:bottom w:w="0" w:type="dxa"/>
-        <w:right w:w="0" w:type="dxa"/>
+        <w:right w:w="108" w:type="dxa"/>
       </w:tblCellMar>
     </w:tblPr>
   </w:style>

</xml_diff>